<commit_message>
Update code review checklist.docx
</commit_message>
<xml_diff>
--- a/documents/code review checklist.docx
+++ b/documents/code review checklist.docx
@@ -22,6 +22,24 @@
     <w:p>
       <w:pPr>
         <w:pStyle w:val="ListParagraph"/>
+        <w:rPr>
+          <w:b/>
+          <w:bCs/>
+          <w:color w:val="EE0000"/>
+        </w:rPr>
+      </w:pPr>
+      <w:r>
+        <w:rPr>
+          <w:b/>
+          <w:bCs/>
+          <w:color w:val="EE0000"/>
+        </w:rPr>
+        <w:t>The code in its current form does implement the intended design for the original project, however this design is not up to the standard that I would want it to be.</w:t>
+      </w:r>
+    </w:p>
+    <w:p>
+      <w:pPr>
+        <w:pStyle w:val="ListParagraph"/>
         <w:numPr>
           <w:ilvl w:val="0"/>
           <w:numId w:val="4"/>
@@ -34,6 +52,24 @@
     <w:p>
       <w:pPr>
         <w:pStyle w:val="ListParagraph"/>
+        <w:rPr>
+          <w:b/>
+          <w:bCs/>
+          <w:color w:val="EE0000"/>
+        </w:rPr>
+      </w:pPr>
+      <w:r>
+        <w:rPr>
+          <w:b/>
+          <w:bCs/>
+          <w:color w:val="EE0000"/>
+        </w:rPr>
+        <w:t>DRY</w:t>
+      </w:r>
+    </w:p>
+    <w:p>
+      <w:pPr>
+        <w:pStyle w:val="ListParagraph"/>
         <w:numPr>
           <w:ilvl w:val="0"/>
           <w:numId w:val="4"/>
@@ -148,6 +184,24 @@
     <w:p>
       <w:pPr>
         <w:pStyle w:val="ListParagraph"/>
+        <w:rPr>
+          <w:b/>
+          <w:bCs/>
+          <w:color w:val="EE0000"/>
+        </w:rPr>
+      </w:pPr>
+      <w:r>
+        <w:rPr>
+          <w:b/>
+          <w:bCs/>
+          <w:color w:val="EE0000"/>
+        </w:rPr>
+        <w:t>This codebase has virtually no documentation, and this is something I intend to add as part of my first enhancement for the project.</w:t>
+      </w:r>
+    </w:p>
+    <w:p>
+      <w:pPr>
+        <w:pStyle w:val="ListParagraph"/>
         <w:numPr>
           <w:ilvl w:val="0"/>
           <w:numId w:val="5"/>
@@ -157,6 +211,24 @@
         <w:t>Are all comments consistent with the code?</w:t>
       </w:r>
     </w:p>
+    <w:p>
+      <w:pPr>
+        <w:pStyle w:val="ListParagraph"/>
+        <w:rPr>
+          <w:b/>
+          <w:bCs/>
+          <w:color w:val="EE0000"/>
+        </w:rPr>
+      </w:pPr>
+      <w:r>
+        <w:rPr>
+          <w:b/>
+          <w:bCs/>
+          <w:color w:val="EE0000"/>
+        </w:rPr>
+        <w:t>There are no comments in the code, and the negative effects of this are clear as I did have to spend some time re-learning how this program functions.</w:t>
+      </w:r>
+    </w:p>
     <w:p/>
     <w:p>
       <w:r>
@@ -221,6 +293,7 @@
         </w:numPr>
       </w:pPr>
       <w:r>
+        <w:lastRenderedPageBreak/>
         <w:t>Does the code avoid comparing floating-point numbers for equality?</w:t>
       </w:r>
     </w:p>
@@ -263,7 +336,6 @@
     <w:p/>
     <w:p>
       <w:r>
-        <w:lastRenderedPageBreak/>
         <w:t>Loops and Branches</w:t>
       </w:r>
     </w:p>

</xml_diff>